<commit_message>
Add / update files
</commit_message>
<xml_diff>
--- a/extracurriculars.docx
+++ b/extracurriculars.docx
@@ -1893,6 +1893,18 @@
     </w:p>
     <w:p>
       <w:pPr>
+        <w:pStyle w:val="ListParagraph"/>
+        <w:numPr>
+          <w:ilvl w:val="0"/>
+          <w:numId w:val="8"/>
+        </w:numPr>
+      </w:pPr>
+      <w:r>
+        <w:t>Mayors Forum (BCI Leadership MC)</w:t>
+      </w:r>
+    </w:p>
+    <w:p>
+      <w:pPr>
         <w:pStyle w:val="Heading2"/>
       </w:pPr>
       <w:bookmarkStart w:id="6" w:name="_Toc168951343"/>
@@ -1957,13 +1969,8 @@
           <w:numId w:val="10"/>
         </w:numPr>
       </w:pPr>
-      <w:proofErr w:type="spellStart"/>
-      <w:r>
-        <w:t>JamHacks</w:t>
-      </w:r>
-      <w:proofErr w:type="spellEnd"/>
-      <w:r>
-        <w:t xml:space="preserve"> V</w:t>
+      <w:r>
+        <w:t>JamHacks V</w:t>
       </w:r>
     </w:p>
     <w:p>
@@ -1972,6 +1979,7 @@
       </w:pPr>
       <w:bookmarkStart w:id="7" w:name="_Toc168951344"/>
       <w:r>
+        <w:lastRenderedPageBreak/>
         <w:t>Grade 12</w:t>
       </w:r>
       <w:bookmarkEnd w:id="7"/>
@@ -1997,7 +2005,6 @@
         </w:numPr>
       </w:pPr>
       <w:r>
-        <w:lastRenderedPageBreak/>
         <w:t>Chess Club</w:t>
       </w:r>
     </w:p>
@@ -2096,7 +2103,6 @@
           <w:numId w:val="11"/>
         </w:numPr>
       </w:pPr>
-      <w:proofErr w:type="spellStart"/>
       <w:r>
         <w:t>Jam</w:t>
       </w:r>
@@ -2104,11 +2110,7 @@
         <w:t>H</w:t>
       </w:r>
       <w:r>
-        <w:t>acks</w:t>
-      </w:r>
-      <w:proofErr w:type="spellEnd"/>
-      <w:r>
-        <w:t xml:space="preserve"> 6</w:t>
+        <w:t>acks 6</w:t>
       </w:r>
     </w:p>
     <w:p>
@@ -2304,15 +2306,7 @@
         </w:numPr>
       </w:pPr>
       <w:r>
-        <w:t xml:space="preserve">Hub for </w:t>
-      </w:r>
-      <w:proofErr w:type="spellStart"/>
-      <w:r>
-        <w:t>Neuroengineering</w:t>
-      </w:r>
-      <w:proofErr w:type="spellEnd"/>
-      <w:r>
-        <w:t xml:space="preserve"> Solutions</w:t>
+        <w:t>Hub for Neuroengineering Solutions</w:t>
       </w:r>
       <w:r>
         <w:t xml:space="preserve"> (January 2024 – April 2024)</w:t>
@@ -2376,13 +2370,8 @@
           <w:numId w:val="2"/>
         </w:numPr>
       </w:pPr>
-      <w:proofErr w:type="spellStart"/>
-      <w:r>
-        <w:t>Jamhacks</w:t>
-      </w:r>
-      <w:proofErr w:type="spellEnd"/>
-      <w:r>
-        <w:t xml:space="preserve"> 6</w:t>
+      <w:r>
+        <w:t>Jamhacks 6</w:t>
       </w:r>
     </w:p>
     <w:p>
@@ -2392,13 +2381,8 @@
           <w:numId w:val="2"/>
         </w:numPr>
       </w:pPr>
-      <w:proofErr w:type="spellStart"/>
-      <w:r>
-        <w:t>Jamhacks</w:t>
-      </w:r>
-      <w:proofErr w:type="spellEnd"/>
-      <w:r>
-        <w:t xml:space="preserve"> V</w:t>
+      <w:r>
+        <w:t>Jamhacks V</w:t>
       </w:r>
       <w:r>
         <w:t xml:space="preserve"> (hardware hack winner)</w:t>
@@ -2551,13 +2535,8 @@
           <w:numId w:val="2"/>
         </w:numPr>
       </w:pPr>
-      <w:proofErr w:type="spellStart"/>
-      <w:r>
-        <w:t>Deans</w:t>
-      </w:r>
-      <w:proofErr w:type="spellEnd"/>
-      <w:r>
-        <w:t xml:space="preserve"> List (UW)</w:t>
+      <w:r>
+        <w:t>Deans List (UW)</w:t>
       </w:r>
     </w:p>
     <w:p>

</xml_diff>